<commit_message>
updating docs for new commands
</commit_message>
<xml_diff>
--- a/docs/Ember Local Network API.docx
+++ b/docs/Ember Local Network API.docx
@@ -53,14 +53,7 @@
           <w:rFonts w:ascii="Arial" w:eastAsia="Times New Roman" w:hAnsi="Arial" w:cs="Arial"/>
           <w:color w:val="000000"/>
         </w:rPr>
-        <w:t xml:space="preserve">By </w:t>
-      </w:r>
-      <w:r>
-        <w:rPr>
-          <w:rFonts w:ascii="Arial" w:eastAsia="Times New Roman" w:hAnsi="Arial" w:cs="Arial"/>
-          <w:color w:val="000000"/>
-        </w:rPr>
-        <w:t xml:space="preserve">Jason </w:t>
+        <w:t xml:space="preserve">By Jason </w:t>
       </w:r>
       <w:proofErr w:type="spellStart"/>
       <w:r>
@@ -70,8 +63,6 @@
         </w:rPr>
         <w:t>Lefley</w:t>
       </w:r>
-      <w:bookmarkStart w:id="0" w:name="_GoBack"/>
-      <w:bookmarkEnd w:id="0"/>
       <w:proofErr w:type="spellEnd"/>
     </w:p>
     <w:p>
@@ -104,14 +95,14 @@
           <w:rFonts w:ascii="Arial" w:hAnsi="Arial" w:cs="Arial"/>
           <w:color w:val="000000"/>
         </w:rPr>
-        <w:t xml:space="preserve"> file containing settings and images.  It is the same endpoint used by the upload web page that the printer provides.  </w:t>
+        <w:t xml:space="preserve"> file containing settings and images.  It is the same endpoint used by the upload web page that the printer provides.  There is also </w:t>
       </w:r>
       <w:r>
         <w:rPr>
           <w:rFonts w:ascii="Arial" w:hAnsi="Arial" w:cs="Arial"/>
           <w:color w:val="000000"/>
         </w:rPr>
-        <w:t>There is also a command endpoint for issuing commands (cancel, calibrate, etc.)</w:t>
+        <w:t>a command endpoint for issuing commands (cancel, calibrate, etc.)</w:t>
       </w:r>
     </w:p>
     <w:p>
@@ -243,7 +234,14 @@
           <w:rFonts w:ascii="Arial" w:eastAsia="Times New Roman" w:hAnsi="Arial" w:cs="Arial"/>
           <w:color w:val="000000"/>
         </w:rPr>
-        <w:t xml:space="preserve"> (multipart/form-data containing the .tar.gz file)</w:t>
+        <w:t xml:space="preserve"> (multipart/form-data containing the .t</w:t>
+      </w:r>
+      <w:r>
+        <w:rPr>
+          <w:rFonts w:ascii="Arial" w:eastAsia="Times New Roman" w:hAnsi="Arial" w:cs="Arial"/>
+          <w:color w:val="000000"/>
+        </w:rPr>
+        <w:t>ar.gz file)</w:t>
       </w:r>
     </w:p>
     <w:p>
@@ -452,14 +450,7 @@
             <w:rStyle w:val="Hyperlink"/>
             <w:rFonts w:ascii="Arial" w:eastAsia="Times New Roman" w:hAnsi="Arial" w:cs="Arial"/>
           </w:rPr>
-          <w:t>http://192.168.7.2/comman</w:t>
-        </w:r>
-        <w:r>
-          <w:rPr>
-            <w:rStyle w:val="Hyperlink"/>
-            <w:rFonts w:ascii="Arial" w:eastAsia="Times New Roman" w:hAnsi="Arial" w:cs="Arial"/>
-          </w:rPr>
-          <w:t>d</w:t>
+          <w:t>http://192.168.7.2/command</w:t>
         </w:r>
       </w:hyperlink>
     </w:p>
@@ -509,7 +500,14 @@
           <w:rFonts w:ascii="Arial" w:eastAsia="Times New Roman" w:hAnsi="Arial" w:cs="Arial"/>
           <w:color w:val="000000"/>
         </w:rPr>
-        <w:t>The command parameter can be any of the following:</w:t>
+        <w:t>The command parameter can be any of the followin</w:t>
+      </w:r>
+      <w:r>
+        <w:rPr>
+          <w:rFonts w:ascii="Arial" w:eastAsia="Times New Roman" w:hAnsi="Arial" w:cs="Arial"/>
+          <w:color w:val="000000"/>
+        </w:rPr>
+        <w:t>g:</w:t>
       </w:r>
     </w:p>
     <w:p>
@@ -589,14 +587,7 @@
           <w:rFonts w:ascii="Arial" w:eastAsia="Times New Roman" w:hAnsi="Arial" w:cs="Arial"/>
           <w:color w:val="000000"/>
         </w:rPr>
-        <w:t xml:space="preserve">RESUME - Resume </w:t>
-      </w:r>
-      <w:r>
-        <w:rPr>
-          <w:rFonts w:ascii="Arial" w:eastAsia="Times New Roman" w:hAnsi="Arial" w:cs="Arial"/>
-          <w:color w:val="000000"/>
-        </w:rPr>
-        <w:t>printing after pausing</w:t>
+        <w:t>RESUME - Resume printing after pausing</w:t>
       </w:r>
     </w:p>
     <w:p>
@@ -636,7 +627,14 @@
           <w:rFonts w:ascii="Arial" w:eastAsia="Times New Roman" w:hAnsi="Arial" w:cs="Arial"/>
           <w:color w:val="000000"/>
         </w:rPr>
-        <w:t>REFRESH - Reread settings from settings file (/</w:t>
+        <w:t xml:space="preserve">REFRESH - Reread settings </w:t>
+      </w:r>
+      <w:r>
+        <w:rPr>
+          <w:rFonts w:ascii="Arial" w:eastAsia="Times New Roman" w:hAnsi="Arial" w:cs="Arial"/>
+          <w:color w:val="000000"/>
+        </w:rPr>
+        <w:t>from settings file (/</w:t>
       </w:r>
       <w:proofErr w:type="spellStart"/>
       <w:r>
@@ -728,14 +726,7 @@
           <w:rFonts w:ascii="Arial" w:hAnsi="Arial" w:cs="Arial"/>
           <w:color w:val="000000"/>
         </w:rPr>
-        <w:t>SHOWPRINTDATADOWNLOADING - Show a message on the front panel</w:t>
-      </w:r>
-      <w:r>
-        <w:rPr>
-          <w:rFonts w:ascii="Arial" w:hAnsi="Arial" w:cs="Arial"/>
-          <w:color w:val="000000"/>
-        </w:rPr>
-        <w:t xml:space="preserve"> display indicating that a download is in progress</w:t>
+        <w:t>SHOWPRINTDATADOWNLOADING - Show a message on the front panel display indicating that a download is in progress</w:t>
       </w:r>
     </w:p>
     <w:p>
@@ -815,8 +806,37 @@
           <w:rFonts w:ascii="Arial" w:eastAsia="Times New Roman" w:hAnsi="Arial" w:cs="Arial"/>
           <w:color w:val="000000"/>
         </w:rPr>
-        <w:t>GETFWVERSION - Return the version string of the firmware currently in use</w:t>
-      </w:r>
+        <w:t>GETFWVERSION - Return the version str</w:t>
+      </w:r>
+      <w:r>
+        <w:rPr>
+          <w:rFonts w:ascii="Arial" w:eastAsia="Times New Roman" w:hAnsi="Arial" w:cs="Arial"/>
+          <w:color w:val="000000"/>
+        </w:rPr>
+        <w:t>ing of the firmware currently in use</w:t>
+      </w:r>
+    </w:p>
+    <w:p>
+      <w:pPr>
+        <w:numPr>
+          <w:ilvl w:val="2"/>
+          <w:numId w:val="1"/>
+        </w:numPr>
+        <w:spacing w:before="100" w:beforeAutospacing="1" w:after="100" w:afterAutospacing="1"/>
+        <w:rPr>
+          <w:rFonts w:ascii="Arial" w:eastAsia="Times New Roman" w:hAnsi="Arial" w:cs="Arial"/>
+          <w:color w:val="000000"/>
+        </w:rPr>
+      </w:pPr>
+      <w:r>
+        <w:rPr>
+          <w:rFonts w:ascii="Arial" w:eastAsia="Times New Roman" w:hAnsi="Arial" w:cs="Arial"/>
+          <w:color w:val="000000"/>
+        </w:rPr>
+        <w:t>DISMISS – Dismiss the print feedback screen</w:t>
+      </w:r>
+      <w:bookmarkStart w:id="0" w:name="_GoBack"/>
+      <w:bookmarkEnd w:id="0"/>
     </w:p>
     <w:p>
       <w:pPr>
@@ -832,14 +852,14 @@
           <w:color w:val="000000"/>
         </w:rPr>
         <w:br/>
-        <w:t xml:space="preserve">192.168.7.2 is the IP address of the printer if it connected via USB.  Press and hold the right button on the printer to </w:t>
+        <w:t>192.168.7.2 is the IP address of the printer if it connected via USB.  Press and hold the right button on the printer to view the printer's LAN IP address (wireless or wired).  You can also determine the printer's IP a</w:t>
       </w:r>
       <w:r>
         <w:rPr>
           <w:rFonts w:ascii="Arial" w:hAnsi="Arial" w:cs="Arial"/>
           <w:color w:val="000000"/>
         </w:rPr>
-        <w:t xml:space="preserve">view the printer's LAN IP address (wireless or wired).  You can also determine the printer's IP address by </w:t>
+        <w:t xml:space="preserve">ddress by </w:t>
       </w:r>
       <w:proofErr w:type="spellStart"/>
       <w:r>
@@ -887,14 +907,7 @@
           <w:rFonts w:ascii="Arial" w:hAnsi="Arial" w:cs="Arial"/>
           <w:color w:val="000000"/>
         </w:rPr>
-        <w:t>) an</w:t>
-      </w:r>
-      <w:r>
-        <w:rPr>
-          <w:rFonts w:ascii="Arial" w:hAnsi="Arial" w:cs="Arial"/>
-          <w:color w:val="000000"/>
-        </w:rPr>
-        <w:t>d looking for nodes with hostname of “ember”.</w:t>
+        <w:t>) and looking for nodes with hostname of “ember”.</w:t>
       </w:r>
     </w:p>
     <w:sectPr>

</xml_diff>

<commit_message>
adding dates to docs
</commit_message>
<xml_diff>
--- a/docs/Ember Local Network API.docx
+++ b/docs/Ember Local Network API.docx
@@ -67,6 +67,23 @@
     </w:p>
     <w:p>
       <w:pPr>
+        <w:rPr>
+          <w:rFonts w:ascii="Arial" w:eastAsia="Times New Roman" w:hAnsi="Arial" w:cs="Arial"/>
+          <w:color w:val="000000"/>
+        </w:rPr>
+      </w:pPr>
+      <w:r>
+        <w:rPr>
+          <w:rFonts w:ascii="Arial" w:eastAsia="Times New Roman" w:hAnsi="Arial" w:cs="Arial"/>
+          <w:color w:val="000000"/>
+        </w:rPr>
+        <w:t>September 22, 2015</w:t>
+      </w:r>
+      <w:bookmarkStart w:id="0" w:name="_GoBack"/>
+      <w:bookmarkEnd w:id="0"/>
+    </w:p>
+    <w:p>
+      <w:pPr>
         <w:pStyle w:val="NormalWeb"/>
         <w:spacing w:after="240" w:afterAutospacing="0"/>
         <w:rPr>
@@ -95,14 +112,7 @@
           <w:rFonts w:ascii="Arial" w:hAnsi="Arial" w:cs="Arial"/>
           <w:color w:val="000000"/>
         </w:rPr>
-        <w:t xml:space="preserve"> file containing settings and images.  It is the same endpoint used by the upload web page that the printer provides.  There is also </w:t>
-      </w:r>
-      <w:r>
-        <w:rPr>
-          <w:rFonts w:ascii="Arial" w:hAnsi="Arial" w:cs="Arial"/>
-          <w:color w:val="000000"/>
-        </w:rPr>
-        <w:t>a command endpoint for issuing commands (cancel, calibrate, etc.)</w:t>
+        <w:t xml:space="preserve"> file containing settings and images.  It is the same endpoint used by the upload web page that the printer provides.  There is also a command endpoint for issuing commands (cancel, calibrate, etc.)</w:t>
       </w:r>
     </w:p>
     <w:p>
@@ -234,14 +244,7 @@
           <w:rFonts w:ascii="Arial" w:eastAsia="Times New Roman" w:hAnsi="Arial" w:cs="Arial"/>
           <w:color w:val="000000"/>
         </w:rPr>
-        <w:t xml:space="preserve"> (multipart/form-data containing the .t</w:t>
-      </w:r>
-      <w:r>
-        <w:rPr>
-          <w:rFonts w:ascii="Arial" w:eastAsia="Times New Roman" w:hAnsi="Arial" w:cs="Arial"/>
-          <w:color w:val="000000"/>
-        </w:rPr>
-        <w:t>ar.gz file)</w:t>
+        <w:t xml:space="preserve"> (multipart/form-data containing the .tar.gz file)</w:t>
       </w:r>
     </w:p>
     <w:p>
@@ -500,14 +503,7 @@
           <w:rFonts w:ascii="Arial" w:eastAsia="Times New Roman" w:hAnsi="Arial" w:cs="Arial"/>
           <w:color w:val="000000"/>
         </w:rPr>
-        <w:t>The command parameter can be any of the followin</w:t>
-      </w:r>
-      <w:r>
-        <w:rPr>
-          <w:rFonts w:ascii="Arial" w:eastAsia="Times New Roman" w:hAnsi="Arial" w:cs="Arial"/>
-          <w:color w:val="000000"/>
-        </w:rPr>
-        <w:t>g:</w:t>
+        <w:t>The command parameter can be any of the following:</w:t>
       </w:r>
     </w:p>
     <w:p>
@@ -627,14 +623,7 @@
           <w:rFonts w:ascii="Arial" w:eastAsia="Times New Roman" w:hAnsi="Arial" w:cs="Arial"/>
           <w:color w:val="000000"/>
         </w:rPr>
-        <w:t xml:space="preserve">REFRESH - Reread settings </w:t>
-      </w:r>
-      <w:r>
-        <w:rPr>
-          <w:rFonts w:ascii="Arial" w:eastAsia="Times New Roman" w:hAnsi="Arial" w:cs="Arial"/>
-          <w:color w:val="000000"/>
-        </w:rPr>
-        <w:t>from settings file (/</w:t>
+        <w:t>REFRESH - Reread settings from settings file (/</w:t>
       </w:r>
       <w:proofErr w:type="spellStart"/>
       <w:r>
@@ -806,14 +795,7 @@
           <w:rFonts w:ascii="Arial" w:eastAsia="Times New Roman" w:hAnsi="Arial" w:cs="Arial"/>
           <w:color w:val="000000"/>
         </w:rPr>
-        <w:t>GETFWVERSION - Return the version str</w:t>
-      </w:r>
-      <w:r>
-        <w:rPr>
-          <w:rFonts w:ascii="Arial" w:eastAsia="Times New Roman" w:hAnsi="Arial" w:cs="Arial"/>
-          <w:color w:val="000000"/>
-        </w:rPr>
-        <w:t>ing of the firmware currently in use</w:t>
+        <w:t>GETFWVERSION - Return the version string of the firmware currently in use</w:t>
       </w:r>
     </w:p>
     <w:p>
@@ -835,8 +817,6 @@
         </w:rPr>
         <w:t>DISMISS – Dismiss the print feedback screen</w:t>
       </w:r>
-      <w:bookmarkStart w:id="0" w:name="_GoBack"/>
-      <w:bookmarkEnd w:id="0"/>
     </w:p>
     <w:p>
       <w:pPr>
@@ -852,14 +832,7 @@
           <w:color w:val="000000"/>
         </w:rPr>
         <w:br/>
-        <w:t>192.168.7.2 is the IP address of the printer if it connected via USB.  Press and hold the right button on the printer to view the printer's LAN IP address (wireless or wired).  You can also determine the printer's IP a</w:t>
-      </w:r>
-      <w:r>
-        <w:rPr>
-          <w:rFonts w:ascii="Arial" w:hAnsi="Arial" w:cs="Arial"/>
-          <w:color w:val="000000"/>
-        </w:rPr>
-        <w:t xml:space="preserve">ddress by </w:t>
+        <w:t xml:space="preserve">192.168.7.2 is the IP address of the printer if it connected via USB.  Press and hold the right button on the printer to view the printer's LAN IP address (wireless or wired).  You can also determine the printer's IP address by </w:t>
       </w:r>
       <w:proofErr w:type="spellStart"/>
       <w:r>

</xml_diff>

<commit_message>
updated for added settings interface
</commit_message>
<xml_diff>
--- a/docs/Ember Local Network API.docx
+++ b/docs/Ember Local Network API.docx
@@ -64,23 +64,35 @@
         <w:t>Lefley</w:t>
       </w:r>
       <w:proofErr w:type="spellEnd"/>
-    </w:p>
-    <w:p>
-      <w:pPr>
-        <w:rPr>
-          <w:rFonts w:ascii="Arial" w:eastAsia="Times New Roman" w:hAnsi="Arial" w:cs="Arial"/>
-          <w:color w:val="000000"/>
-        </w:rPr>
-      </w:pPr>
-      <w:r>
-        <w:rPr>
-          <w:rFonts w:ascii="Arial" w:eastAsia="Times New Roman" w:hAnsi="Arial" w:cs="Arial"/>
-          <w:color w:val="000000"/>
-        </w:rPr>
-        <w:t>September 22, 2015</w:t>
-      </w:r>
-      <w:bookmarkStart w:id="0" w:name="_GoBack"/>
-      <w:bookmarkEnd w:id="0"/>
+      <w:r>
+        <w:rPr>
+          <w:rFonts w:ascii="Arial" w:eastAsia="Times New Roman" w:hAnsi="Arial" w:cs="Arial"/>
+          <w:color w:val="000000"/>
+        </w:rPr>
+        <w:t xml:space="preserve"> </w:t>
+      </w:r>
+    </w:p>
+    <w:p>
+      <w:pPr>
+        <w:rPr>
+          <w:rFonts w:ascii="Arial" w:eastAsia="Times New Roman" w:hAnsi="Arial" w:cs="Arial"/>
+          <w:color w:val="000000"/>
+        </w:rPr>
+      </w:pPr>
+      <w:r>
+        <w:rPr>
+          <w:rFonts w:ascii="Arial" w:eastAsia="Times New Roman" w:hAnsi="Arial" w:cs="Arial"/>
+          <w:color w:val="000000"/>
+        </w:rPr>
+        <w:t>November 5</w:t>
+      </w:r>
+      <w:r>
+        <w:rPr>
+          <w:rFonts w:ascii="Arial" w:eastAsia="Times New Roman" w:hAnsi="Arial" w:cs="Arial"/>
+          <w:color w:val="000000"/>
+        </w:rPr>
+        <w:t>, 2015</w:t>
+      </w:r>
     </w:p>
     <w:p>
       <w:pPr>
@@ -408,20 +420,6 @@
     <w:p>
       <w:pPr>
         <w:numPr>
-          <w:ilvl w:val="0"/>
-          <w:numId w:val="1"/>
-        </w:numPr>
-        <w:spacing w:before="100" w:beforeAutospacing="1" w:after="100" w:afterAutospacing="1"/>
-        <w:ind w:left="1440"/>
-        <w:rPr>
-          <w:rFonts w:ascii="Arial" w:eastAsia="Times New Roman" w:hAnsi="Arial" w:cs="Arial"/>
-          <w:color w:val="000000"/>
-        </w:rPr>
-      </w:pPr>
-    </w:p>
-    <w:p>
-      <w:pPr>
-        <w:numPr>
           <w:ilvl w:val="1"/>
           <w:numId w:val="1"/>
         </w:numPr>
@@ -820,17 +818,367 @@
     </w:p>
     <w:p>
       <w:pPr>
+        <w:numPr>
+          <w:ilvl w:val="0"/>
+          <w:numId w:val="1"/>
+        </w:numPr>
+        <w:spacing w:before="100" w:beforeAutospacing="1" w:after="100" w:afterAutospacing="1"/>
+        <w:rPr>
+          <w:rFonts w:ascii="Arial" w:eastAsia="Times New Roman" w:hAnsi="Arial" w:cs="Arial"/>
+          <w:color w:val="000000"/>
+        </w:rPr>
+      </w:pPr>
+      <w:r>
+        <w:rPr>
+          <w:rFonts w:ascii="Arial" w:eastAsia="Times New Roman" w:hAnsi="Arial" w:cs="Arial"/>
+          <w:color w:val="000000"/>
+        </w:rPr>
+        <w:t xml:space="preserve">Settings: </w:t>
+      </w:r>
+    </w:p>
+    <w:p>
+      <w:pPr>
+        <w:numPr>
+          <w:ilvl w:val="1"/>
+          <w:numId w:val="1"/>
+        </w:numPr>
+        <w:spacing w:before="100" w:beforeAutospacing="1" w:after="100" w:afterAutospacing="1"/>
+        <w:rPr>
+          <w:rFonts w:ascii="Arial" w:eastAsia="Times New Roman" w:hAnsi="Arial" w:cs="Arial"/>
+          <w:color w:val="000000"/>
+        </w:rPr>
+      </w:pPr>
+      <w:proofErr w:type="gramStart"/>
+      <w:r>
+        <w:rPr>
+          <w:rFonts w:ascii="Arial" w:eastAsia="Times New Roman" w:hAnsi="Arial" w:cs="Arial"/>
+          <w:color w:val="000000"/>
+        </w:rPr>
+        <w:t>endpoint</w:t>
+      </w:r>
+      <w:proofErr w:type="gramEnd"/>
+      <w:r>
+        <w:rPr>
+          <w:rFonts w:ascii="Arial" w:eastAsia="Times New Roman" w:hAnsi="Arial" w:cs="Arial"/>
+          <w:color w:val="000000"/>
+        </w:rPr>
+        <w:t>: </w:t>
+      </w:r>
+      <w:hyperlink r:id="rId10" w:history="1">
+        <w:r>
+          <w:rPr>
+            <w:rStyle w:val="Hyperlink"/>
+            <w:rFonts w:ascii="Arial" w:eastAsia="Times New Roman" w:hAnsi="Arial" w:cs="Arial"/>
+          </w:rPr>
+          <w:t>http://192.168.7.2/settings</w:t>
+        </w:r>
+      </w:hyperlink>
+    </w:p>
+    <w:p>
+      <w:pPr>
+        <w:numPr>
+          <w:ilvl w:val="1"/>
+          <w:numId w:val="1"/>
+        </w:numPr>
+        <w:spacing w:before="120" w:after="100" w:afterAutospacing="1"/>
+        <w:rPr>
+          <w:rFonts w:ascii="Arial" w:eastAsia="Times New Roman" w:hAnsi="Arial" w:cs="Arial"/>
+          <w:color w:val="000000"/>
+        </w:rPr>
+      </w:pPr>
+      <w:proofErr w:type="gramStart"/>
+      <w:r>
+        <w:rPr>
+          <w:rFonts w:ascii="Arial" w:eastAsia="Times New Roman" w:hAnsi="Arial" w:cs="Arial"/>
+          <w:color w:val="000000"/>
+        </w:rPr>
+        <w:t>method</w:t>
+      </w:r>
+      <w:proofErr w:type="gramEnd"/>
+      <w:r>
+        <w:rPr>
+          <w:rFonts w:ascii="Arial" w:eastAsia="Times New Roman" w:hAnsi="Arial" w:cs="Arial"/>
+          <w:color w:val="000000"/>
+        </w:rPr>
+        <w:t>: GET</w:t>
+      </w:r>
+    </w:p>
+    <w:p>
+      <w:pPr>
+        <w:numPr>
+          <w:ilvl w:val="1"/>
+          <w:numId w:val="1"/>
+        </w:numPr>
+        <w:spacing w:before="100" w:beforeAutospacing="1" w:after="100" w:afterAutospacing="1"/>
+        <w:rPr>
+          <w:rFonts w:ascii="Arial" w:eastAsia="Times New Roman" w:hAnsi="Arial" w:cs="Arial"/>
+          <w:color w:val="000000"/>
+        </w:rPr>
+      </w:pPr>
+      <w:proofErr w:type="gramStart"/>
+      <w:r>
+        <w:rPr>
+          <w:rFonts w:ascii="Arial" w:eastAsia="Times New Roman" w:hAnsi="Arial" w:cs="Arial"/>
+          <w:color w:val="000000"/>
+        </w:rPr>
+        <w:t>parameters</w:t>
+      </w:r>
+      <w:proofErr w:type="gramEnd"/>
+      <w:r>
+        <w:rPr>
+          <w:rFonts w:ascii="Arial" w:eastAsia="Times New Roman" w:hAnsi="Arial" w:cs="Arial"/>
+          <w:color w:val="000000"/>
+        </w:rPr>
+        <w:t>: none</w:t>
+      </w:r>
+    </w:p>
+    <w:p>
+      <w:pPr>
+        <w:numPr>
+          <w:ilvl w:val="1"/>
+          <w:numId w:val="1"/>
+        </w:numPr>
+        <w:rPr>
+          <w:rFonts w:ascii="Arial" w:eastAsia="Times New Roman" w:hAnsi="Arial" w:cs="Arial"/>
+          <w:color w:val="000000"/>
+        </w:rPr>
+      </w:pPr>
+      <w:r>
+        <w:rPr>
+          <w:rFonts w:ascii="Arial" w:eastAsia="Times New Roman" w:hAnsi="Arial" w:cs="Arial"/>
+          <w:color w:val="000000"/>
+        </w:rPr>
+        <w:t>The response will co</w:t>
+      </w:r>
+      <w:r>
+        <w:rPr>
+          <w:rFonts w:ascii="Arial" w:eastAsia="Times New Roman" w:hAnsi="Arial" w:cs="Arial"/>
+          <w:color w:val="000000"/>
+        </w:rPr>
+        <w:t>ntain all of the current print</w:t>
+      </w:r>
+      <w:r>
+        <w:rPr>
+          <w:rFonts w:ascii="Arial" w:eastAsia="Times New Roman" w:hAnsi="Arial" w:cs="Arial"/>
+          <w:color w:val="000000"/>
+        </w:rPr>
+        <w:t xml:space="preserve"> and print</w:t>
+      </w:r>
+      <w:r>
+        <w:rPr>
+          <w:rFonts w:ascii="Arial" w:eastAsia="Times New Roman" w:hAnsi="Arial" w:cs="Arial"/>
+          <w:color w:val="000000"/>
+        </w:rPr>
+        <w:t>er</w:t>
+      </w:r>
+      <w:bookmarkStart w:id="0" w:name="_GoBack"/>
+      <w:bookmarkEnd w:id="0"/>
+      <w:r>
+        <w:rPr>
+          <w:rFonts w:ascii="Arial" w:eastAsia="Times New Roman" w:hAnsi="Arial" w:cs="Arial"/>
+          <w:color w:val="000000"/>
+        </w:rPr>
+        <w:t xml:space="preserve"> settings, in JSON.</w:t>
+      </w:r>
+    </w:p>
+    <w:p>
+      <w:pPr>
         <w:pStyle w:val="NormalWeb"/>
+        <w:spacing w:before="0" w:beforeAutospacing="0" w:after="0" w:afterAutospacing="0"/>
+        <w:ind w:left="720"/>
         <w:rPr>
           <w:rFonts w:ascii="Arial" w:hAnsi="Arial" w:cs="Arial"/>
           <w:color w:val="000000"/>
         </w:rPr>
       </w:pPr>
-      <w:r>
+    </w:p>
+    <w:p>
+      <w:pPr>
+        <w:numPr>
+          <w:ilvl w:val="1"/>
+          <w:numId w:val="1"/>
+        </w:numPr>
+        <w:spacing w:after="100" w:afterAutospacing="1"/>
+        <w:rPr>
+          <w:rFonts w:ascii="Arial" w:eastAsia="Times New Roman" w:hAnsi="Arial" w:cs="Arial"/>
+          <w:color w:val="000000"/>
+        </w:rPr>
+      </w:pPr>
+      <w:proofErr w:type="gramStart"/>
+      <w:r>
+        <w:rPr>
+          <w:rFonts w:ascii="Arial" w:eastAsia="Times New Roman" w:hAnsi="Arial" w:cs="Arial"/>
+          <w:color w:val="000000"/>
+        </w:rPr>
+        <w:t>method</w:t>
+      </w:r>
+      <w:proofErr w:type="gramEnd"/>
+      <w:r>
+        <w:rPr>
+          <w:rFonts w:ascii="Arial" w:eastAsia="Times New Roman" w:hAnsi="Arial" w:cs="Arial"/>
+          <w:color w:val="000000"/>
+        </w:rPr>
+        <w:t>: PUT</w:t>
+      </w:r>
+    </w:p>
+    <w:p>
+      <w:pPr>
+        <w:numPr>
+          <w:ilvl w:val="1"/>
+          <w:numId w:val="1"/>
+        </w:numPr>
+        <w:spacing w:before="100" w:beforeAutospacing="1" w:after="100" w:afterAutospacing="1"/>
+        <w:rPr>
+          <w:rFonts w:ascii="Arial" w:eastAsia="Times New Roman" w:hAnsi="Arial" w:cs="Arial"/>
+          <w:color w:val="000000"/>
+        </w:rPr>
+      </w:pPr>
+      <w:proofErr w:type="gramStart"/>
+      <w:r>
+        <w:rPr>
+          <w:rFonts w:ascii="Arial" w:eastAsia="Times New Roman" w:hAnsi="Arial" w:cs="Arial"/>
+          <w:color w:val="000000"/>
+        </w:rPr>
+        <w:t>parameters</w:t>
+      </w:r>
+      <w:proofErr w:type="gramEnd"/>
+      <w:r>
+        <w:rPr>
+          <w:rFonts w:ascii="Arial" w:eastAsia="Times New Roman" w:hAnsi="Arial" w:cs="Arial"/>
+          <w:color w:val="000000"/>
+        </w:rPr>
+        <w:t>: The print and/</w:t>
+      </w:r>
+      <w:r>
+        <w:rPr>
+          <w:rFonts w:ascii="Arial" w:eastAsia="Times New Roman" w:hAnsi="Arial" w:cs="Arial"/>
+          <w:color w:val="000000"/>
+        </w:rPr>
+        <w:t xml:space="preserve">or printer settings to be </w:t>
+      </w:r>
+      <w:r>
+        <w:rPr>
+          <w:rFonts w:ascii="Arial" w:eastAsia="Times New Roman" w:hAnsi="Arial" w:cs="Arial"/>
+          <w:color w:val="000000"/>
+        </w:rPr>
+        <w:t>set</w:t>
+      </w:r>
+      <w:r>
+        <w:rPr>
+          <w:rFonts w:ascii="Arial" w:eastAsia="Times New Roman" w:hAnsi="Arial" w:cs="Arial"/>
+          <w:color w:val="000000"/>
+        </w:rPr>
+        <w:t>, in JSON.</w:t>
+      </w:r>
+      <w:r>
+        <w:rPr>
+          <w:rFonts w:ascii="Arial" w:eastAsia="Times New Roman" w:hAnsi="Arial" w:cs="Arial"/>
+          <w:color w:val="000000"/>
+        </w:rPr>
+        <w:br/>
+      </w:r>
+      <w:r>
+        <w:rPr>
+          <w:rFonts w:ascii="Arial" w:eastAsia="Times New Roman" w:hAnsi="Arial" w:cs="Arial"/>
+          <w:color w:val="000000"/>
+        </w:rPr>
+        <w:br/>
+        <w:t>Examples using curl:</w:t>
+      </w:r>
+      <w:r>
+        <w:rPr>
+          <w:rFonts w:ascii="Arial" w:eastAsia="Times New Roman" w:hAnsi="Arial" w:cs="Arial"/>
+          <w:color w:val="000000"/>
+        </w:rPr>
+        <w:t xml:space="preserve"> </w:t>
+      </w:r>
+      <w:r>
+        <w:rPr>
+          <w:rFonts w:ascii="Arial" w:eastAsia="Times New Roman" w:hAnsi="Arial" w:cs="Arial"/>
+          <w:color w:val="000000"/>
+        </w:rPr>
+        <w:br/>
+      </w:r>
+      <w:r>
+        <w:rPr>
+          <w:rFonts w:ascii="Arial" w:eastAsia="Times New Roman" w:hAnsi="Arial" w:cs="Arial"/>
+          <w:color w:val="000000"/>
+        </w:rPr>
+        <w:t xml:space="preserve">curl -X GET </w:t>
+      </w:r>
+      <w:hyperlink r:id="rId11" w:history="1">
+        <w:r>
+          <w:rPr>
+            <w:rStyle w:val="Hyperlink"/>
+            <w:rFonts w:ascii="Arial" w:eastAsia="Times New Roman" w:hAnsi="Arial" w:cs="Arial"/>
+          </w:rPr>
+          <w:t>http://192.168.7.2/settings</w:t>
+        </w:r>
+      </w:hyperlink>
+      <w:r>
+        <w:rPr>
+          <w:rFonts w:ascii="Arial" w:eastAsia="Times New Roman" w:hAnsi="Arial" w:cs="Arial"/>
+          <w:color w:val="000000"/>
+        </w:rPr>
+        <w:br/>
+        <w:t>curl -d "{\"Settings\"</w:t>
+      </w:r>
+      <w:proofErr w:type="gramStart"/>
+      <w:r>
+        <w:rPr>
+          <w:rFonts w:ascii="Arial" w:eastAsia="Times New Roman" w:hAnsi="Arial" w:cs="Arial"/>
+          <w:color w:val="000000"/>
+        </w:rPr>
+        <w:t>:{</w:t>
+      </w:r>
+      <w:proofErr w:type="gramEnd"/>
+      <w:r>
+        <w:rPr>
+          <w:rFonts w:ascii="Arial" w:eastAsia="Times New Roman" w:hAnsi="Arial" w:cs="Arial"/>
+          <w:color w:val="000000"/>
+        </w:rPr>
+        <w:t>\"</w:t>
+      </w:r>
+      <w:proofErr w:type="spellStart"/>
+      <w:r>
+        <w:rPr>
+          <w:rFonts w:ascii="Arial" w:eastAsia="Times New Roman" w:hAnsi="Arial" w:cs="Arial"/>
+          <w:color w:val="000000"/>
+        </w:rPr>
+        <w:t>LayerThicknessMicrons</w:t>
+      </w:r>
+      <w:proofErr w:type="spellEnd"/>
+      <w:r>
+        <w:rPr>
+          <w:rFonts w:ascii="Arial" w:eastAsia="Times New Roman" w:hAnsi="Arial" w:cs="Arial"/>
+          <w:color w:val="000000"/>
+        </w:rPr>
+        <w:t xml:space="preserve">\":35}}" -X PUT </w:t>
+      </w:r>
+      <w:hyperlink r:id="rId12" w:history="1">
+        <w:r>
+          <w:rPr>
+            <w:rStyle w:val="Hyperlink"/>
+            <w:rFonts w:ascii="Arial" w:eastAsia="Times New Roman" w:hAnsi="Arial" w:cs="Arial"/>
+          </w:rPr>
+          <w:t>http://192.168.7.2/settings</w:t>
+        </w:r>
+      </w:hyperlink>
+    </w:p>
+    <w:p>
+      <w:pPr>
+        <w:pStyle w:val="NormalWeb"/>
         <w:rPr>
           <w:rFonts w:ascii="Arial" w:hAnsi="Arial" w:cs="Arial"/>
           <w:color w:val="000000"/>
         </w:rPr>
+      </w:pPr>
+      <w:r>
+        <w:rPr>
+          <w:rFonts w:ascii="Arial" w:hAnsi="Arial" w:cs="Arial"/>
+          <w:color w:val="000000"/>
+        </w:rPr>
+        <w:lastRenderedPageBreak/>
         <w:br/>
         <w:t xml:space="preserve">192.168.7.2 is the IP address of the printer if it connected via USB.  Press and hold the right button on the printer to view the printer's LAN IP address (wireless or wired).  You can also determine the printer's IP address by </w:t>
       </w:r>
@@ -866,7 +1214,7 @@
         </w:rPr>
         <w:t>” or by using an IP address scanner such as (</w:t>
       </w:r>
-      <w:hyperlink r:id="rId10" w:history="1">
+      <w:hyperlink r:id="rId13" w:history="1">
         <w:r>
           <w:rPr>
             <w:rStyle w:val="Hyperlink"/>
@@ -896,7 +1244,7 @@
 <file path=word/numbering.xml><?xml version="1.0" encoding="utf-8"?>
 <w:numbering xmlns:wpc="http://schemas.microsoft.com/office/word/2010/wordprocessingCanvas" xmlns:mo="http://schemas.microsoft.com/office/mac/office/2008/main" xmlns:mc="http://schemas.openxmlformats.org/markup-compatibility/2006" xmlns:mv="urn:schemas-microsoft-com:mac:vml" xmlns:o="urn:schemas-microsoft-com:office:office" xmlns:r="http://schemas.openxmlformats.org/officeDocument/2006/relationships" xmlns:m="http://schemas.openxmlformats.org/officeDocument/2006/math" xmlns:v="urn:schemas-microsoft-com:vml" xmlns:wp14="http://schemas.microsoft.com/office/word/2010/wordprocessingDrawing" xmlns:wp="http://schemas.openxmlformats.org/drawingml/2006/wordprocessingDrawing" xmlns:w10="urn:schemas-microsoft-com:office:word" xmlns:w="http://schemas.openxmlformats.org/wordprocessingml/2006/main" xmlns:w14="http://schemas.microsoft.com/office/word/2010/wordml" xmlns:wpg="http://schemas.microsoft.com/office/word/2010/wordprocessingGroup" xmlns:wpi="http://schemas.microsoft.com/office/word/2010/wordprocessingInk" xmlns:wne="http://schemas.microsoft.com/office/word/2006/wordml" xmlns:wps="http://schemas.microsoft.com/office/word/2010/wordprocessingShape" mc:Ignorable="w14 wp14">
   <w:abstractNum w:abstractNumId="0">
-    <w:nsid w:val="2CAF7E2E"/>
+    <w:nsid w:val="195214D5"/>
     <w:multiLevelType w:val="multilevel"/>
     <w:tmpl w:val="DF16DF48"/>
     <w:lvl w:ilvl="0">
@@ -947,6 +1295,304 @@
         <w:sz w:val="20"/>
       </w:rPr>
     </w:lvl>
+    <w:lvl w:ilvl="3">
+      <w:start w:val="1"/>
+      <w:numFmt w:val="bullet"/>
+      <w:lvlText w:val=""/>
+      <w:lvlJc w:val="left"/>
+      <w:pPr>
+        <w:tabs>
+          <w:tab w:val="num" w:pos="2880"/>
+        </w:tabs>
+        <w:ind w:left="2880" w:hanging="360"/>
+      </w:pPr>
+      <w:rPr>
+        <w:rFonts w:ascii="Wingdings" w:hAnsi="Wingdings" w:hint="default"/>
+        <w:sz w:val="20"/>
+      </w:rPr>
+    </w:lvl>
+    <w:lvl w:ilvl="4">
+      <w:start w:val="1"/>
+      <w:numFmt w:val="bullet"/>
+      <w:lvlText w:val=""/>
+      <w:lvlJc w:val="left"/>
+      <w:pPr>
+        <w:tabs>
+          <w:tab w:val="num" w:pos="3600"/>
+        </w:tabs>
+        <w:ind w:left="3600" w:hanging="360"/>
+      </w:pPr>
+      <w:rPr>
+        <w:rFonts w:ascii="Wingdings" w:hAnsi="Wingdings" w:hint="default"/>
+        <w:sz w:val="20"/>
+      </w:rPr>
+    </w:lvl>
+    <w:lvl w:ilvl="5">
+      <w:start w:val="1"/>
+      <w:numFmt w:val="bullet"/>
+      <w:lvlText w:val=""/>
+      <w:lvlJc w:val="left"/>
+      <w:pPr>
+        <w:tabs>
+          <w:tab w:val="num" w:pos="4320"/>
+        </w:tabs>
+        <w:ind w:left="4320" w:hanging="360"/>
+      </w:pPr>
+      <w:rPr>
+        <w:rFonts w:ascii="Wingdings" w:hAnsi="Wingdings" w:hint="default"/>
+        <w:sz w:val="20"/>
+      </w:rPr>
+    </w:lvl>
+    <w:lvl w:ilvl="6">
+      <w:start w:val="1"/>
+      <w:numFmt w:val="bullet"/>
+      <w:lvlText w:val=""/>
+      <w:lvlJc w:val="left"/>
+      <w:pPr>
+        <w:tabs>
+          <w:tab w:val="num" w:pos="5040"/>
+        </w:tabs>
+        <w:ind w:left="5040" w:hanging="360"/>
+      </w:pPr>
+      <w:rPr>
+        <w:rFonts w:ascii="Wingdings" w:hAnsi="Wingdings" w:hint="default"/>
+        <w:sz w:val="20"/>
+      </w:rPr>
+    </w:lvl>
+    <w:lvl w:ilvl="7">
+      <w:start w:val="1"/>
+      <w:numFmt w:val="bullet"/>
+      <w:lvlText w:val=""/>
+      <w:lvlJc w:val="left"/>
+      <w:pPr>
+        <w:tabs>
+          <w:tab w:val="num" w:pos="5760"/>
+        </w:tabs>
+        <w:ind w:left="5760" w:hanging="360"/>
+      </w:pPr>
+      <w:rPr>
+        <w:rFonts w:ascii="Wingdings" w:hAnsi="Wingdings" w:hint="default"/>
+        <w:sz w:val="20"/>
+      </w:rPr>
+    </w:lvl>
+    <w:lvl w:ilvl="8">
+      <w:start w:val="1"/>
+      <w:numFmt w:val="bullet"/>
+      <w:lvlText w:val=""/>
+      <w:lvlJc w:val="left"/>
+      <w:pPr>
+        <w:tabs>
+          <w:tab w:val="num" w:pos="6480"/>
+        </w:tabs>
+        <w:ind w:left="6480" w:hanging="360"/>
+      </w:pPr>
+      <w:rPr>
+        <w:rFonts w:ascii="Wingdings" w:hAnsi="Wingdings" w:hint="default"/>
+        <w:sz w:val="20"/>
+      </w:rPr>
+    </w:lvl>
+  </w:abstractNum>
+  <w:abstractNum w:abstractNumId="1">
+    <w:nsid w:val="1D557C77"/>
+    <w:multiLevelType w:val="multilevel"/>
+    <w:tmpl w:val="DF16DF48"/>
+    <w:lvl w:ilvl="0">
+      <w:start w:val="1"/>
+      <w:numFmt w:val="bullet"/>
+      <w:lvlText w:val=""/>
+      <w:lvlJc w:val="left"/>
+      <w:pPr>
+        <w:tabs>
+          <w:tab w:val="num" w:pos="720"/>
+        </w:tabs>
+        <w:ind w:left="720" w:hanging="360"/>
+      </w:pPr>
+      <w:rPr>
+        <w:rFonts w:ascii="Symbol" w:hAnsi="Symbol" w:hint="default"/>
+        <w:sz w:val="20"/>
+      </w:rPr>
+    </w:lvl>
+    <w:lvl w:ilvl="1">
+      <w:start w:val="1"/>
+      <w:numFmt w:val="bullet"/>
+      <w:lvlText w:val="o"/>
+      <w:lvlJc w:val="left"/>
+      <w:pPr>
+        <w:tabs>
+          <w:tab w:val="num" w:pos="1440"/>
+        </w:tabs>
+        <w:ind w:left="1440" w:hanging="360"/>
+      </w:pPr>
+      <w:rPr>
+        <w:rFonts w:ascii="Courier New" w:hAnsi="Courier New" w:hint="default"/>
+        <w:sz w:val="20"/>
+      </w:rPr>
+    </w:lvl>
+    <w:lvl w:ilvl="2">
+      <w:start w:val="1"/>
+      <w:numFmt w:val="bullet"/>
+      <w:lvlText w:val=""/>
+      <w:lvlJc w:val="left"/>
+      <w:pPr>
+        <w:tabs>
+          <w:tab w:val="num" w:pos="2160"/>
+        </w:tabs>
+        <w:ind w:left="2160" w:hanging="360"/>
+      </w:pPr>
+      <w:rPr>
+        <w:rFonts w:ascii="Wingdings" w:hAnsi="Wingdings" w:hint="default"/>
+        <w:sz w:val="20"/>
+      </w:rPr>
+    </w:lvl>
+    <w:lvl w:ilvl="3">
+      <w:start w:val="1"/>
+      <w:numFmt w:val="bullet"/>
+      <w:lvlText w:val=""/>
+      <w:lvlJc w:val="left"/>
+      <w:pPr>
+        <w:tabs>
+          <w:tab w:val="num" w:pos="2880"/>
+        </w:tabs>
+        <w:ind w:left="2880" w:hanging="360"/>
+      </w:pPr>
+      <w:rPr>
+        <w:rFonts w:ascii="Wingdings" w:hAnsi="Wingdings" w:hint="default"/>
+        <w:sz w:val="20"/>
+      </w:rPr>
+    </w:lvl>
+    <w:lvl w:ilvl="4">
+      <w:start w:val="1"/>
+      <w:numFmt w:val="bullet"/>
+      <w:lvlText w:val=""/>
+      <w:lvlJc w:val="left"/>
+      <w:pPr>
+        <w:tabs>
+          <w:tab w:val="num" w:pos="3600"/>
+        </w:tabs>
+        <w:ind w:left="3600" w:hanging="360"/>
+      </w:pPr>
+      <w:rPr>
+        <w:rFonts w:ascii="Wingdings" w:hAnsi="Wingdings" w:hint="default"/>
+        <w:sz w:val="20"/>
+      </w:rPr>
+    </w:lvl>
+    <w:lvl w:ilvl="5">
+      <w:start w:val="1"/>
+      <w:numFmt w:val="bullet"/>
+      <w:lvlText w:val=""/>
+      <w:lvlJc w:val="left"/>
+      <w:pPr>
+        <w:tabs>
+          <w:tab w:val="num" w:pos="4320"/>
+        </w:tabs>
+        <w:ind w:left="4320" w:hanging="360"/>
+      </w:pPr>
+      <w:rPr>
+        <w:rFonts w:ascii="Wingdings" w:hAnsi="Wingdings" w:hint="default"/>
+        <w:sz w:val="20"/>
+      </w:rPr>
+    </w:lvl>
+    <w:lvl w:ilvl="6">
+      <w:start w:val="1"/>
+      <w:numFmt w:val="bullet"/>
+      <w:lvlText w:val=""/>
+      <w:lvlJc w:val="left"/>
+      <w:pPr>
+        <w:tabs>
+          <w:tab w:val="num" w:pos="5040"/>
+        </w:tabs>
+        <w:ind w:left="5040" w:hanging="360"/>
+      </w:pPr>
+      <w:rPr>
+        <w:rFonts w:ascii="Wingdings" w:hAnsi="Wingdings" w:hint="default"/>
+        <w:sz w:val="20"/>
+      </w:rPr>
+    </w:lvl>
+    <w:lvl w:ilvl="7">
+      <w:start w:val="1"/>
+      <w:numFmt w:val="bullet"/>
+      <w:lvlText w:val=""/>
+      <w:lvlJc w:val="left"/>
+      <w:pPr>
+        <w:tabs>
+          <w:tab w:val="num" w:pos="5760"/>
+        </w:tabs>
+        <w:ind w:left="5760" w:hanging="360"/>
+      </w:pPr>
+      <w:rPr>
+        <w:rFonts w:ascii="Wingdings" w:hAnsi="Wingdings" w:hint="default"/>
+        <w:sz w:val="20"/>
+      </w:rPr>
+    </w:lvl>
+    <w:lvl w:ilvl="8">
+      <w:start w:val="1"/>
+      <w:numFmt w:val="bullet"/>
+      <w:lvlText w:val=""/>
+      <w:lvlJc w:val="left"/>
+      <w:pPr>
+        <w:tabs>
+          <w:tab w:val="num" w:pos="6480"/>
+        </w:tabs>
+        <w:ind w:left="6480" w:hanging="360"/>
+      </w:pPr>
+      <w:rPr>
+        <w:rFonts w:ascii="Wingdings" w:hAnsi="Wingdings" w:hint="default"/>
+        <w:sz w:val="20"/>
+      </w:rPr>
+    </w:lvl>
+  </w:abstractNum>
+  <w:abstractNum w:abstractNumId="2">
+    <w:nsid w:val="2CAF7E2E"/>
+    <w:multiLevelType w:val="multilevel"/>
+    <w:tmpl w:val="DF16DF48"/>
+    <w:lvl w:ilvl="0">
+      <w:start w:val="1"/>
+      <w:numFmt w:val="bullet"/>
+      <w:lvlText w:val=""/>
+      <w:lvlJc w:val="left"/>
+      <w:pPr>
+        <w:tabs>
+          <w:tab w:val="num" w:pos="720"/>
+        </w:tabs>
+        <w:ind w:left="720" w:hanging="360"/>
+      </w:pPr>
+      <w:rPr>
+        <w:rFonts w:ascii="Symbol" w:hAnsi="Symbol" w:hint="default"/>
+        <w:sz w:val="20"/>
+      </w:rPr>
+    </w:lvl>
+    <w:lvl w:ilvl="1">
+      <w:start w:val="1"/>
+      <w:numFmt w:val="bullet"/>
+      <w:lvlText w:val="o"/>
+      <w:lvlJc w:val="left"/>
+      <w:pPr>
+        <w:tabs>
+          <w:tab w:val="num" w:pos="1440"/>
+        </w:tabs>
+        <w:ind w:left="1440" w:hanging="360"/>
+      </w:pPr>
+      <w:rPr>
+        <w:rFonts w:ascii="Courier New" w:hAnsi="Courier New" w:hint="default"/>
+        <w:sz w:val="20"/>
+      </w:rPr>
+    </w:lvl>
+    <w:lvl w:ilvl="2">
+      <w:start w:val="1"/>
+      <w:numFmt w:val="bullet"/>
+      <w:lvlText w:val=""/>
+      <w:lvlJc w:val="left"/>
+      <w:pPr>
+        <w:tabs>
+          <w:tab w:val="num" w:pos="2160"/>
+        </w:tabs>
+        <w:ind w:left="2160" w:hanging="360"/>
+      </w:pPr>
+      <w:rPr>
+        <w:rFonts w:ascii="Wingdings" w:hAnsi="Wingdings" w:hint="default"/>
+        <w:sz w:val="20"/>
+      </w:rPr>
+    </w:lvl>
     <w:lvl w:ilvl="3" w:tentative="1">
       <w:start w:val="1"/>
       <w:numFmt w:val="bullet"/>
@@ -1045,6 +1691,12 @@
     </w:lvl>
   </w:abstractNum>
   <w:num w:numId="1">
+    <w:abstractNumId w:val="2"/>
+  </w:num>
+  <w:num w:numId="2">
+    <w:abstractNumId w:val="1"/>
+  </w:num>
+  <w:num w:numId="3">
     <w:abstractNumId w:val="0"/>
   </w:num>
 </w:numbering>
@@ -1339,7 +1991,6 @@
     <w:name w:val="Hyperlink"/>
     <w:basedOn w:val="DefaultParagraphFont"/>
     <w:uiPriority w:val="99"/>
-    <w:semiHidden/>
     <w:unhideWhenUsed/>
     <w:rPr>
       <w:color w:val="0000FF"/>
@@ -1957,7 +2608,6 @@
     <w:name w:val="Hyperlink"/>
     <w:basedOn w:val="DefaultParagraphFont"/>
     <w:uiPriority w:val="99"/>
-    <w:semiHidden/>
     <w:unhideWhenUsed/>
     <w:rPr>
       <w:color w:val="0000FF"/>

</xml_diff>